<commit_message>
Added feature to draft UM Clients - Update
</commit_message>
<xml_diff>
--- a/Template  Formal Demand for UMA.docx
+++ b/Template  Formal Demand for UMA.docx
@@ -59,7 +59,7 @@
           <w:iCs/>
           <w:noProof/>
         </w:rPr>
-        <w:t>December 27, 2024</w:t>
+        <w:t>December 30, 2024</w:t>
       </w:r>
       <w:r>
         <w:rPr>
@@ -128,7 +128,7 @@
           <w:highlight w:val="yellow"/>
           <w:u w:val="single"/>
         </w:rPr>
-        <w:t>VIA_TYPE</w:t>
+        <w:t>VIA_TYPE_CINS</w:t>
       </w:r>
     </w:p>
     <w:p>
@@ -165,7 +165,7 @@
           <w:iCs/>
           <w:highlight w:val="yellow"/>
         </w:rPr>
-        <w:t>INSURANCE_NAME</w:t>
+        <w:t>CINS</w:t>
       </w:r>
       <w:r>
         <w:rPr>
@@ -764,7 +764,7 @@
           <w:rFonts w:ascii="Times New Roman" w:hAnsi="Times New Roman" w:cs="Times New Roman"/>
           <w:highlight w:val="yellow"/>
         </w:rPr>
-        <w:t>INSURANCE_NAME</w:t>
+        <w:t>CINS</w:t>
       </w:r>
       <w:r>
         <w:rPr>
@@ -906,7 +906,7 @@
           <w:rFonts w:ascii="Times New Roman" w:hAnsi="Times New Roman" w:cs="Times New Roman"/>
           <w:highlight w:val="yellow"/>
         </w:rPr>
-        <w:t>INSURANCE_NAME</w:t>
+        <w:t>CINS</w:t>
       </w:r>
       <w:r>
         <w:rPr>
@@ -1060,7 +1060,14 @@
           <w:rFonts w:ascii="Times New Roman" w:hAnsi="Times New Roman" w:cs="Times New Roman"/>
           <w:highlight w:val="yellow"/>
         </w:rPr>
-        <w:t xml:space="preserve">INSURANCE_NAME </w:t>
+        <w:t>CINS</w:t>
+      </w:r>
+      <w:r>
+        <w:rPr>
+          <w:rFonts w:ascii="Times New Roman" w:hAnsi="Times New Roman" w:cs="Times New Roman"/>
+          <w:highlight w:val="yellow"/>
+        </w:rPr>
+        <w:t xml:space="preserve"> </w:t>
       </w:r>
       <w:r>
         <w:rPr>
@@ -1117,12 +1124,13 @@
         </w:rPr>
         <w:t xml:space="preserve">Furthermore, please notify this office within 15 calendar days from the date of this letter, in writing, of the name and contact information of </w:t>
       </w:r>
+      <w:proofErr w:type="gramStart"/>
       <w:r>
         <w:rPr>
           <w:rFonts w:ascii="Times New Roman" w:hAnsi="Times New Roman" w:cs="Times New Roman"/>
           <w:highlight w:val="yellow"/>
         </w:rPr>
-        <w:t>INSURANCE_NAME</w:t>
+        <w:t>CINS</w:t>
       </w:r>
       <w:r>
         <w:rPr>
@@ -1135,7 +1143,14 @@
         <w:rPr>
           <w:rFonts w:ascii="Times New Roman" w:hAnsi="Times New Roman" w:cs="Times New Roman"/>
         </w:rPr>
-        <w:t xml:space="preserve"> retained legal counsel assigned to represent your company in this </w:t>
+        <w:t xml:space="preserve"> retained</w:t>
+      </w:r>
+      <w:proofErr w:type="gramEnd"/>
+      <w:r>
+        <w:rPr>
+          <w:rFonts w:ascii="Times New Roman" w:hAnsi="Times New Roman" w:cs="Times New Roman"/>
+        </w:rPr>
+        <w:t xml:space="preserve"> legal counsel assigned to represent your company in this </w:t>
       </w:r>
       <w:r>
         <w:rPr>
@@ -1192,7 +1207,7 @@
           <w:rFonts w:ascii="Times New Roman" w:hAnsi="Times New Roman" w:cs="Times New Roman"/>
           <w:highlight w:val="yellow"/>
         </w:rPr>
-        <w:t>INSURANCE_NAME</w:t>
+        <w:t>CINS</w:t>
       </w:r>
       <w:r>
         <w:rPr>
@@ -1205,7 +1220,21 @@
         <w:rPr>
           <w:rFonts w:ascii="Times New Roman" w:hAnsi="Times New Roman" w:cs="Times New Roman"/>
         </w:rPr>
-        <w:t xml:space="preserve"> assigned legal counsel representing your company’s interests in this matter is received by this office, all further communications, including </w:t>
+        <w:t xml:space="preserve"> assigned legal counsel representing your company’s </w:t>
+      </w:r>
+      <w:proofErr w:type="gramStart"/>
+      <w:r>
+        <w:rPr>
+          <w:rFonts w:ascii="Times New Roman" w:hAnsi="Times New Roman" w:cs="Times New Roman"/>
+        </w:rPr>
+        <w:t>interests</w:t>
+      </w:r>
+      <w:proofErr w:type="gramEnd"/>
+      <w:r>
+        <w:rPr>
+          <w:rFonts w:ascii="Times New Roman" w:hAnsi="Times New Roman" w:cs="Times New Roman"/>
+        </w:rPr>
+        <w:t xml:space="preserve"> in this matter is received by this office, all further communications, including </w:t>
       </w:r>
       <w:proofErr w:type="gramStart"/>
       <w:r>

</xml_diff>